<commit_message>
Added API documentation for Status, Affiliates, Models and Acts.
TODO: API documentation for QR #24
</commit_message>
<xml_diff>
--- a/Documentation/Endpoints/api_documentation.docx
+++ b/Documentation/Endpoints/api_documentation.docx
@@ -317,23 +317,7 @@
                 <w:szCs w:val="24"/>
                 <w:lang w:val="en-GB"/>
               </w:rPr>
-              <w:t>/</w:t>
-            </w:r>
-            <w:r>
-              <w:rPr>
-                <w:sz w:val="24"/>
-                <w:szCs w:val="24"/>
-                <w:lang w:val="en-GB"/>
-              </w:rPr>
-              <w:t>user</w:t>
-            </w:r>
-            <w:r>
-              <w:rPr>
-                <w:sz w:val="24"/>
-                <w:szCs w:val="24"/>
-                <w:lang w:val="en-GB"/>
-              </w:rPr>
-              <w:t>/admin</w:t>
+              <w:t>/user/admin</w:t>
             </w:r>
           </w:p>
         </w:tc>
@@ -355,55 +339,7 @@
                 <w:szCs w:val="24"/>
                 <w:lang w:val="en-GB"/>
               </w:rPr>
-              <w:t>Retrieve auth code that gets used as header in every call</w:t>
-            </w:r>
-            <w:r>
-              <w:rPr>
-                <w:sz w:val="24"/>
-                <w:szCs w:val="24"/>
-                <w:lang w:val="en-GB"/>
-              </w:rPr>
-              <w:t xml:space="preserve"> the</w:t>
-            </w:r>
-            <w:r>
-              <w:rPr>
-                <w:sz w:val="24"/>
-                <w:szCs w:val="24"/>
-                <w:lang w:val="en-GB"/>
-              </w:rPr>
-              <w:t xml:space="preserve"> </w:t>
-            </w:r>
-            <w:r>
-              <w:rPr>
-                <w:sz w:val="24"/>
-                <w:szCs w:val="24"/>
-                <w:lang w:val="en-GB"/>
-              </w:rPr>
-              <w:t>admin</w:t>
-            </w:r>
-            <w:r>
-              <w:rPr>
-                <w:sz w:val="24"/>
-                <w:szCs w:val="24"/>
-                <w:lang w:val="en-GB"/>
-              </w:rPr>
-              <w:t xml:space="preserve"> make</w:t>
-            </w:r>
-            <w:r>
-              <w:rPr>
-                <w:sz w:val="24"/>
-                <w:szCs w:val="24"/>
-                <w:lang w:val="en-GB"/>
-              </w:rPr>
-              <w:t>s</w:t>
-            </w:r>
-            <w:r>
-              <w:rPr>
-                <w:sz w:val="24"/>
-                <w:szCs w:val="24"/>
-                <w:lang w:val="en-GB"/>
-              </w:rPr>
-              <w:t>. Data is in Payload section.</w:t>
+              <w:t>Retrieve auth code that gets used as header in every call the admin makes. Data is in Payload section.</w:t>
             </w:r>
           </w:p>
         </w:tc>
@@ -1044,23 +980,7 @@
                 <w:szCs w:val="24"/>
                 <w:lang w:val="en-GB"/>
               </w:rPr>
-              <w:t>{</w:t>
-            </w:r>
-            <w:r>
-              <w:rPr>
-                <w:sz w:val="24"/>
-                <w:szCs w:val="24"/>
-                <w:lang w:val="en-GB"/>
-              </w:rPr>
-              <w:t>nr</w:t>
-            </w:r>
-            <w:r>
-              <w:rPr>
-                <w:sz w:val="24"/>
-                <w:szCs w:val="24"/>
-                <w:lang w:val="en-GB"/>
-              </w:rPr>
-              <w:t>}/</w:t>
+              <w:t>nr}/</w:t>
             </w:r>
           </w:p>
         </w:tc>
@@ -1082,23 +1002,7 @@
                 <w:szCs w:val="24"/>
                 <w:lang w:val="en-GB"/>
               </w:rPr>
-              <w:t xml:space="preserve">Retrieves all </w:t>
-            </w:r>
-            <w:r>
-              <w:rPr>
-                <w:sz w:val="24"/>
-                <w:szCs w:val="24"/>
-                <w:lang w:val="en-GB"/>
-              </w:rPr>
-              <w:t>containers</w:t>
-            </w:r>
-            <w:r>
-              <w:rPr>
-                <w:sz w:val="24"/>
-                <w:szCs w:val="24"/>
-                <w:lang w:val="en-GB"/>
-              </w:rPr>
-              <w:t xml:space="preserve"> with the given #NR. More queries can be added to the URI, for a list of available filters read the ‘Queries’ section.</w:t>
+              <w:t>Retrieves all containers with the given #NR. More queries can be added to the URI, for a list of available filters read the ‘Queries’ section.</w:t>
             </w:r>
           </w:p>
         </w:tc>
@@ -1381,15 +1285,7 @@
                 <w:szCs w:val="24"/>
                 <w:lang w:val="en-GB"/>
               </w:rPr>
-              <w:t xml:space="preserve">Create new container in inventory.  </w:t>
-            </w:r>
-            <w:r>
-              <w:rPr>
-                <w:sz w:val="24"/>
-                <w:szCs w:val="24"/>
-                <w:lang w:val="en-GB"/>
-              </w:rPr>
-              <w:t>To see what data can be included in the payload, read the ‘Payload’ section.</w:t>
+              <w:t>Create new container in inventory.  To see what data can be included in the payload, read the ‘Payload’ section.</w:t>
             </w:r>
           </w:p>
         </w:tc>
@@ -1632,15 +1528,7 @@
                 <w:szCs w:val="24"/>
                 <w:lang w:val="en-GB"/>
               </w:rPr>
-              <w:t>{</w:t>
-            </w:r>
-            <w:r>
-              <w:rPr>
-                <w:sz w:val="24"/>
-                <w:szCs w:val="24"/>
-                <w:lang w:val="en-GB"/>
-              </w:rPr>
-              <w:t xml:space="preserve"> </w:t>
+              <w:t xml:space="preserve">{ </w:t>
             </w:r>
             <w:proofErr w:type="spellStart"/>
             <w:r>
@@ -1667,15 +1555,7 @@
                 <w:szCs w:val="24"/>
                 <w:lang w:val="en-GB"/>
               </w:rPr>
-              <w:t xml:space="preserve"> </w:t>
-            </w:r>
-            <w:r>
-              <w:rPr>
-                <w:sz w:val="24"/>
-                <w:szCs w:val="24"/>
-                <w:lang w:val="en-GB"/>
-              </w:rPr>
-              <w:t>}</w:t>
+              <w:t xml:space="preserve"> }</w:t>
             </w:r>
           </w:p>
         </w:tc>
@@ -1838,15 +1718,7 @@
                 <w:szCs w:val="24"/>
                 <w:lang w:val="en-GB"/>
               </w:rPr>
-              <w:t xml:space="preserve">Create new client.  </w:t>
-            </w:r>
-            <w:r>
-              <w:rPr>
-                <w:sz w:val="24"/>
-                <w:szCs w:val="24"/>
-                <w:lang w:val="en-GB"/>
-              </w:rPr>
-              <w:t>To see what data can be included in the payload, read the ‘Payload’ section.</w:t>
+              <w:t>Create new client.  To see what data can be included in the payload, read the ‘Payload’ section.</w:t>
             </w:r>
           </w:p>
         </w:tc>
@@ -2320,15 +2192,7 @@
                 <w:szCs w:val="24"/>
                 <w:lang w:val="en-GB"/>
               </w:rPr>
-              <w:t>employee</w:t>
-            </w:r>
-            <w:r>
-              <w:rPr>
-                <w:sz w:val="24"/>
-                <w:szCs w:val="24"/>
-                <w:lang w:val="en-GB"/>
-              </w:rPr>
-              <w:t>_ID</w:t>
+              <w:t>employee_ID</w:t>
             </w:r>
             <w:r>
               <w:rPr>
@@ -2715,6 +2579,1762 @@
                 <w:lang w:val="en-GB"/>
               </w:rPr>
               <w:t xml:space="preserve"> ???</w:t>
+            </w:r>
+          </w:p>
+        </w:tc>
+      </w:tr>
+      <w:tr>
+        <w:trPr>
+          <w:trHeight w:val="352"/>
+        </w:trPr>
+        <w:tc>
+          <w:tcPr>
+            <w:tcW w:w="2122" w:type="dxa"/>
+          </w:tcPr>
+          <w:p>
+            <w:pPr>
+              <w:rPr>
+                <w:sz w:val="24"/>
+                <w:szCs w:val="24"/>
+                <w:lang w:val="en-GB"/>
+              </w:rPr>
+            </w:pPr>
+            <w:r>
+              <w:rPr>
+                <w:sz w:val="24"/>
+                <w:szCs w:val="24"/>
+                <w:lang w:val="en-GB"/>
+              </w:rPr>
+              <w:t>Public</w:t>
+            </w:r>
+          </w:p>
+        </w:tc>
+        <w:tc>
+          <w:tcPr>
+            <w:tcW w:w="1017" w:type="dxa"/>
+          </w:tcPr>
+          <w:p>
+            <w:pPr>
+              <w:rPr>
+                <w:sz w:val="24"/>
+                <w:szCs w:val="24"/>
+                <w:lang w:val="en-GB"/>
+              </w:rPr>
+            </w:pPr>
+            <w:r>
+              <w:rPr>
+                <w:sz w:val="24"/>
+                <w:szCs w:val="24"/>
+                <w:lang w:val="en-GB"/>
+              </w:rPr>
+              <w:t>GET</w:t>
+            </w:r>
+          </w:p>
+        </w:tc>
+        <w:tc>
+          <w:tcPr>
+            <w:tcW w:w="4114" w:type="dxa"/>
+          </w:tcPr>
+          <w:p>
+            <w:pPr>
+              <w:rPr>
+                <w:sz w:val="24"/>
+                <w:szCs w:val="24"/>
+                <w:lang w:val="en-GB"/>
+              </w:rPr>
+            </w:pPr>
+            <w:proofErr w:type="spellStart"/>
+            <w:r>
+              <w:rPr>
+                <w:sz w:val="24"/>
+                <w:szCs w:val="24"/>
+                <w:lang w:val="en-GB"/>
+              </w:rPr>
+              <w:t>api</w:t>
+            </w:r>
+            <w:proofErr w:type="spellEnd"/>
+            <w:r>
+              <w:rPr>
+                <w:sz w:val="24"/>
+                <w:szCs w:val="24"/>
+                <w:lang w:val="en-GB"/>
+              </w:rPr>
+              <w:t>/status</w:t>
+            </w:r>
+          </w:p>
+        </w:tc>
+        <w:tc>
+          <w:tcPr>
+            <w:tcW w:w="4371" w:type="dxa"/>
+          </w:tcPr>
+          <w:p>
+            <w:pPr>
+              <w:rPr>
+                <w:sz w:val="24"/>
+                <w:szCs w:val="24"/>
+                <w:lang w:val="en-GB"/>
+              </w:rPr>
+            </w:pPr>
+            <w:r>
+              <w:rPr>
+                <w:sz w:val="24"/>
+                <w:szCs w:val="24"/>
+                <w:lang w:val="en-GB"/>
+              </w:rPr>
+              <w:t>Retrieve registered statuses</w:t>
+            </w:r>
+          </w:p>
+        </w:tc>
+      </w:tr>
+      <w:tr>
+        <w:trPr>
+          <w:trHeight w:val="352"/>
+        </w:trPr>
+        <w:tc>
+          <w:tcPr>
+            <w:tcW w:w="2122" w:type="dxa"/>
+          </w:tcPr>
+          <w:p>
+            <w:pPr>
+              <w:rPr>
+                <w:sz w:val="24"/>
+                <w:szCs w:val="24"/>
+                <w:lang w:val="en-GB"/>
+              </w:rPr>
+            </w:pPr>
+            <w:r>
+              <w:rPr>
+                <w:sz w:val="24"/>
+                <w:szCs w:val="24"/>
+                <w:lang w:val="en-GB"/>
+              </w:rPr>
+              <w:t>Admin</w:t>
+            </w:r>
+          </w:p>
+        </w:tc>
+        <w:tc>
+          <w:tcPr>
+            <w:tcW w:w="1017" w:type="dxa"/>
+          </w:tcPr>
+          <w:p>
+            <w:pPr>
+              <w:rPr>
+                <w:sz w:val="24"/>
+                <w:szCs w:val="24"/>
+                <w:lang w:val="en-GB"/>
+              </w:rPr>
+            </w:pPr>
+            <w:r>
+              <w:rPr>
+                <w:sz w:val="24"/>
+                <w:szCs w:val="24"/>
+                <w:lang w:val="en-GB"/>
+              </w:rPr>
+              <w:t>PUT</w:t>
+            </w:r>
+          </w:p>
+        </w:tc>
+        <w:tc>
+          <w:tcPr>
+            <w:tcW w:w="4114" w:type="dxa"/>
+          </w:tcPr>
+          <w:p>
+            <w:pPr>
+              <w:rPr>
+                <w:sz w:val="24"/>
+                <w:szCs w:val="24"/>
+                <w:lang w:val="en-GB"/>
+              </w:rPr>
+            </w:pPr>
+            <w:proofErr w:type="spellStart"/>
+            <w:r>
+              <w:rPr>
+                <w:sz w:val="24"/>
+                <w:szCs w:val="24"/>
+                <w:lang w:val="en-GB"/>
+              </w:rPr>
+              <w:t>api</w:t>
+            </w:r>
+            <w:proofErr w:type="spellEnd"/>
+            <w:r>
+              <w:rPr>
+                <w:sz w:val="24"/>
+                <w:szCs w:val="24"/>
+                <w:lang w:val="en-GB"/>
+              </w:rPr>
+              <w:t>/status</w:t>
+            </w:r>
+            <w:r>
+              <w:rPr>
+                <w:sz w:val="24"/>
+                <w:szCs w:val="24"/>
+                <w:lang w:val="en-GB"/>
+              </w:rPr>
+              <w:t>/{</w:t>
+            </w:r>
+            <w:proofErr w:type="spellStart"/>
+            <w:r>
+              <w:rPr>
+                <w:sz w:val="24"/>
+                <w:szCs w:val="24"/>
+                <w:lang w:val="en-GB"/>
+              </w:rPr>
+              <w:t>status_</w:t>
+            </w:r>
+            <w:r>
+              <w:rPr>
+                <w:sz w:val="24"/>
+                <w:szCs w:val="24"/>
+                <w:lang w:val="en-GB"/>
+              </w:rPr>
+              <w:t>Name</w:t>
+            </w:r>
+            <w:proofErr w:type="spellEnd"/>
+            <w:r>
+              <w:rPr>
+                <w:sz w:val="24"/>
+                <w:szCs w:val="24"/>
+                <w:lang w:val="en-GB"/>
+              </w:rPr>
+              <w:t>}</w:t>
+            </w:r>
+          </w:p>
+        </w:tc>
+        <w:tc>
+          <w:tcPr>
+            <w:tcW w:w="4371" w:type="dxa"/>
+          </w:tcPr>
+          <w:p>
+            <w:pPr>
+              <w:rPr>
+                <w:sz w:val="24"/>
+                <w:szCs w:val="24"/>
+                <w:lang w:val="en-GB"/>
+              </w:rPr>
+            </w:pPr>
+            <w:r>
+              <w:rPr>
+                <w:sz w:val="24"/>
+                <w:szCs w:val="24"/>
+                <w:lang w:val="en-GB"/>
+              </w:rPr>
+              <w:t xml:space="preserve">Replace existing:  </w:t>
+            </w:r>
+            <w:proofErr w:type="spellStart"/>
+            <w:r>
+              <w:rPr>
+                <w:sz w:val="24"/>
+                <w:szCs w:val="24"/>
+                <w:lang w:val="en-GB"/>
+              </w:rPr>
+              <w:t>status_</w:t>
+            </w:r>
+            <w:r>
+              <w:rPr>
+                <w:sz w:val="24"/>
+                <w:szCs w:val="24"/>
+                <w:lang w:val="en-GB"/>
+              </w:rPr>
+              <w:t>Name</w:t>
+            </w:r>
+            <w:proofErr w:type="spellEnd"/>
+            <w:r>
+              <w:rPr>
+                <w:sz w:val="24"/>
+                <w:szCs w:val="24"/>
+                <w:lang w:val="en-GB"/>
+              </w:rPr>
+              <w:t xml:space="preserve">, </w:t>
+            </w:r>
+            <w:proofErr w:type="spellStart"/>
+            <w:r>
+              <w:rPr>
+                <w:sz w:val="24"/>
+                <w:szCs w:val="24"/>
+                <w:lang w:val="en-GB"/>
+              </w:rPr>
+              <w:t>status_isActive</w:t>
+            </w:r>
+            <w:proofErr w:type="spellEnd"/>
+            <w:r>
+              <w:rPr>
+                <w:sz w:val="24"/>
+                <w:szCs w:val="24"/>
+                <w:lang w:val="en-GB"/>
+              </w:rPr>
+              <w:t xml:space="preserve"> fields</w:t>
+            </w:r>
+          </w:p>
+        </w:tc>
+      </w:tr>
+      <w:tr>
+        <w:trPr>
+          <w:trHeight w:val="352"/>
+        </w:trPr>
+        <w:tc>
+          <w:tcPr>
+            <w:tcW w:w="2122" w:type="dxa"/>
+          </w:tcPr>
+          <w:p>
+            <w:pPr>
+              <w:rPr>
+                <w:sz w:val="24"/>
+                <w:szCs w:val="24"/>
+                <w:lang w:val="en-GB"/>
+              </w:rPr>
+            </w:pPr>
+            <w:r>
+              <w:rPr>
+                <w:sz w:val="24"/>
+                <w:szCs w:val="24"/>
+                <w:lang w:val="en-GB"/>
+              </w:rPr>
+              <w:t>Admin</w:t>
+            </w:r>
+          </w:p>
+        </w:tc>
+        <w:tc>
+          <w:tcPr>
+            <w:tcW w:w="1017" w:type="dxa"/>
+          </w:tcPr>
+          <w:p>
+            <w:pPr>
+              <w:rPr>
+                <w:sz w:val="24"/>
+                <w:szCs w:val="24"/>
+                <w:lang w:val="en-GB"/>
+              </w:rPr>
+            </w:pPr>
+            <w:r>
+              <w:rPr>
+                <w:sz w:val="24"/>
+                <w:szCs w:val="24"/>
+                <w:lang w:val="en-GB"/>
+              </w:rPr>
+              <w:t>POST</w:t>
+            </w:r>
+          </w:p>
+        </w:tc>
+        <w:tc>
+          <w:tcPr>
+            <w:tcW w:w="4114" w:type="dxa"/>
+          </w:tcPr>
+          <w:p>
+            <w:pPr>
+              <w:rPr>
+                <w:sz w:val="24"/>
+                <w:szCs w:val="24"/>
+                <w:lang w:val="en-GB"/>
+              </w:rPr>
+            </w:pPr>
+            <w:proofErr w:type="spellStart"/>
+            <w:r>
+              <w:rPr>
+                <w:sz w:val="24"/>
+                <w:szCs w:val="24"/>
+                <w:lang w:val="en-GB"/>
+              </w:rPr>
+              <w:t>api</w:t>
+            </w:r>
+            <w:proofErr w:type="spellEnd"/>
+            <w:r>
+              <w:rPr>
+                <w:sz w:val="24"/>
+                <w:szCs w:val="24"/>
+                <w:lang w:val="en-GB"/>
+              </w:rPr>
+              <w:t>/status</w:t>
+            </w:r>
+          </w:p>
+        </w:tc>
+        <w:tc>
+          <w:tcPr>
+            <w:tcW w:w="4371" w:type="dxa"/>
+          </w:tcPr>
+          <w:p>
+            <w:pPr>
+              <w:rPr>
+                <w:sz w:val="24"/>
+                <w:szCs w:val="24"/>
+                <w:lang w:val="en-GB"/>
+              </w:rPr>
+            </w:pPr>
+            <w:r>
+              <w:rPr>
+                <w:sz w:val="24"/>
+                <w:szCs w:val="24"/>
+                <w:lang w:val="en-GB"/>
+              </w:rPr>
+              <w:t xml:space="preserve">Create new status. </w:t>
+            </w:r>
+            <w:r>
+              <w:rPr>
+                <w:sz w:val="24"/>
+                <w:szCs w:val="24"/>
+                <w:lang w:val="en-GB"/>
+              </w:rPr>
+              <w:t>To see what data can be included in the payload, read the ‘Payload’ section.</w:t>
+            </w:r>
+          </w:p>
+        </w:tc>
+      </w:tr>
+      <w:tr>
+        <w:trPr>
+          <w:trHeight w:val="352"/>
+        </w:trPr>
+        <w:tc>
+          <w:tcPr>
+            <w:tcW w:w="2122" w:type="dxa"/>
+          </w:tcPr>
+          <w:p>
+            <w:pPr>
+              <w:rPr>
+                <w:sz w:val="24"/>
+                <w:szCs w:val="24"/>
+                <w:lang w:val="en-GB"/>
+              </w:rPr>
+            </w:pPr>
+            <w:r>
+              <w:rPr>
+                <w:sz w:val="24"/>
+                <w:szCs w:val="24"/>
+                <w:lang w:val="en-GB"/>
+              </w:rPr>
+              <w:t>Public</w:t>
+            </w:r>
+          </w:p>
+        </w:tc>
+        <w:tc>
+          <w:tcPr>
+            <w:tcW w:w="1017" w:type="dxa"/>
+          </w:tcPr>
+          <w:p>
+            <w:pPr>
+              <w:rPr>
+                <w:sz w:val="24"/>
+                <w:szCs w:val="24"/>
+                <w:lang w:val="en-GB"/>
+              </w:rPr>
+            </w:pPr>
+            <w:r>
+              <w:rPr>
+                <w:sz w:val="24"/>
+                <w:szCs w:val="24"/>
+                <w:lang w:val="en-GB"/>
+              </w:rPr>
+              <w:t>GET</w:t>
+            </w:r>
+          </w:p>
+        </w:tc>
+        <w:tc>
+          <w:tcPr>
+            <w:tcW w:w="4114" w:type="dxa"/>
+          </w:tcPr>
+          <w:p>
+            <w:pPr>
+              <w:rPr>
+                <w:sz w:val="24"/>
+                <w:szCs w:val="24"/>
+                <w:lang w:val="en-GB"/>
+              </w:rPr>
+            </w:pPr>
+            <w:proofErr w:type="spellStart"/>
+            <w:r>
+              <w:rPr>
+                <w:sz w:val="24"/>
+                <w:szCs w:val="24"/>
+                <w:lang w:val="en-GB"/>
+              </w:rPr>
+              <w:t>api</w:t>
+            </w:r>
+            <w:proofErr w:type="spellEnd"/>
+            <w:r>
+              <w:rPr>
+                <w:sz w:val="24"/>
+                <w:szCs w:val="24"/>
+                <w:lang w:val="en-GB"/>
+              </w:rPr>
+              <w:t>/</w:t>
+            </w:r>
+            <w:r>
+              <w:rPr>
+                <w:sz w:val="24"/>
+                <w:szCs w:val="24"/>
+                <w:lang w:val="en-GB"/>
+              </w:rPr>
+              <w:t>models</w:t>
+            </w:r>
+          </w:p>
+        </w:tc>
+        <w:tc>
+          <w:tcPr>
+            <w:tcW w:w="4371" w:type="dxa"/>
+          </w:tcPr>
+          <w:p>
+            <w:pPr>
+              <w:rPr>
+                <w:sz w:val="24"/>
+                <w:szCs w:val="24"/>
+                <w:lang w:val="en-GB"/>
+              </w:rPr>
+            </w:pPr>
+            <w:r>
+              <w:rPr>
+                <w:sz w:val="24"/>
+                <w:szCs w:val="24"/>
+                <w:lang w:val="en-GB"/>
+              </w:rPr>
+              <w:t xml:space="preserve">Retrieve registered </w:t>
+            </w:r>
+            <w:r>
+              <w:rPr>
+                <w:sz w:val="24"/>
+                <w:szCs w:val="24"/>
+                <w:lang w:val="en-GB"/>
+              </w:rPr>
+              <w:t>models</w:t>
+            </w:r>
+          </w:p>
+        </w:tc>
+      </w:tr>
+      <w:tr>
+        <w:trPr>
+          <w:trHeight w:val="352"/>
+        </w:trPr>
+        <w:tc>
+          <w:tcPr>
+            <w:tcW w:w="2122" w:type="dxa"/>
+          </w:tcPr>
+          <w:p>
+            <w:pPr>
+              <w:rPr>
+                <w:sz w:val="24"/>
+                <w:szCs w:val="24"/>
+                <w:lang w:val="en-GB"/>
+              </w:rPr>
+            </w:pPr>
+            <w:r>
+              <w:rPr>
+                <w:sz w:val="24"/>
+                <w:szCs w:val="24"/>
+                <w:lang w:val="en-GB"/>
+              </w:rPr>
+              <w:t>Admin</w:t>
+            </w:r>
+          </w:p>
+        </w:tc>
+        <w:tc>
+          <w:tcPr>
+            <w:tcW w:w="1017" w:type="dxa"/>
+          </w:tcPr>
+          <w:p>
+            <w:pPr>
+              <w:rPr>
+                <w:sz w:val="24"/>
+                <w:szCs w:val="24"/>
+                <w:lang w:val="en-GB"/>
+              </w:rPr>
+            </w:pPr>
+            <w:r>
+              <w:rPr>
+                <w:sz w:val="24"/>
+                <w:szCs w:val="24"/>
+                <w:lang w:val="en-GB"/>
+              </w:rPr>
+              <w:t>PUT</w:t>
+            </w:r>
+          </w:p>
+        </w:tc>
+        <w:tc>
+          <w:tcPr>
+            <w:tcW w:w="4114" w:type="dxa"/>
+          </w:tcPr>
+          <w:p>
+            <w:pPr>
+              <w:rPr>
+                <w:sz w:val="24"/>
+                <w:szCs w:val="24"/>
+                <w:lang w:val="en-GB"/>
+              </w:rPr>
+            </w:pPr>
+            <w:proofErr w:type="spellStart"/>
+            <w:r>
+              <w:rPr>
+                <w:sz w:val="24"/>
+                <w:szCs w:val="24"/>
+                <w:lang w:val="en-GB"/>
+              </w:rPr>
+              <w:t>api</w:t>
+            </w:r>
+            <w:proofErr w:type="spellEnd"/>
+            <w:r>
+              <w:rPr>
+                <w:sz w:val="24"/>
+                <w:szCs w:val="24"/>
+                <w:lang w:val="en-GB"/>
+              </w:rPr>
+              <w:t>/</w:t>
+            </w:r>
+            <w:r>
+              <w:rPr>
+                <w:sz w:val="24"/>
+                <w:szCs w:val="24"/>
+                <w:lang w:val="en-GB"/>
+              </w:rPr>
+              <w:t>models</w:t>
+            </w:r>
+            <w:r>
+              <w:rPr>
+                <w:sz w:val="24"/>
+                <w:szCs w:val="24"/>
+                <w:lang w:val="en-GB"/>
+              </w:rPr>
+              <w:t>/{</w:t>
+            </w:r>
+            <w:proofErr w:type="spellStart"/>
+            <w:r>
+              <w:rPr>
+                <w:sz w:val="24"/>
+                <w:szCs w:val="24"/>
+                <w:lang w:val="en-GB"/>
+              </w:rPr>
+              <w:t>model</w:t>
+            </w:r>
+            <w:r>
+              <w:rPr>
+                <w:sz w:val="24"/>
+                <w:szCs w:val="24"/>
+                <w:lang w:val="en-GB"/>
+              </w:rPr>
+              <w:t>_</w:t>
+            </w:r>
+            <w:r>
+              <w:rPr>
+                <w:sz w:val="24"/>
+                <w:szCs w:val="24"/>
+                <w:lang w:val="en-GB"/>
+              </w:rPr>
+              <w:t>Name</w:t>
+            </w:r>
+            <w:proofErr w:type="spellEnd"/>
+            <w:r>
+              <w:rPr>
+                <w:sz w:val="24"/>
+                <w:szCs w:val="24"/>
+                <w:lang w:val="en-GB"/>
+              </w:rPr>
+              <w:t>}</w:t>
+            </w:r>
+          </w:p>
+        </w:tc>
+        <w:tc>
+          <w:tcPr>
+            <w:tcW w:w="4371" w:type="dxa"/>
+          </w:tcPr>
+          <w:p>
+            <w:pPr>
+              <w:rPr>
+                <w:sz w:val="24"/>
+                <w:szCs w:val="24"/>
+                <w:lang w:val="en-GB"/>
+              </w:rPr>
+            </w:pPr>
+            <w:r>
+              <w:rPr>
+                <w:sz w:val="24"/>
+                <w:szCs w:val="24"/>
+                <w:lang w:val="en-GB"/>
+              </w:rPr>
+              <w:t xml:space="preserve">Replace existing:  </w:t>
+            </w:r>
+            <w:proofErr w:type="spellStart"/>
+            <w:r>
+              <w:rPr>
+                <w:sz w:val="24"/>
+                <w:szCs w:val="24"/>
+                <w:lang w:val="en-GB"/>
+              </w:rPr>
+              <w:t>model</w:t>
+            </w:r>
+            <w:r>
+              <w:rPr>
+                <w:sz w:val="24"/>
+                <w:szCs w:val="24"/>
+                <w:lang w:val="en-GB"/>
+              </w:rPr>
+              <w:t>_Name</w:t>
+            </w:r>
+            <w:proofErr w:type="spellEnd"/>
+            <w:r>
+              <w:rPr>
+                <w:sz w:val="24"/>
+                <w:szCs w:val="24"/>
+                <w:lang w:val="en-GB"/>
+              </w:rPr>
+              <w:t xml:space="preserve">, </w:t>
+            </w:r>
+            <w:proofErr w:type="spellStart"/>
+            <w:r>
+              <w:rPr>
+                <w:sz w:val="24"/>
+                <w:szCs w:val="24"/>
+                <w:lang w:val="en-GB"/>
+              </w:rPr>
+              <w:t>Refill_Interval</w:t>
+            </w:r>
+            <w:proofErr w:type="spellEnd"/>
+            <w:r>
+              <w:rPr>
+                <w:sz w:val="24"/>
+                <w:szCs w:val="24"/>
+                <w:lang w:val="en-GB"/>
+              </w:rPr>
+              <w:t xml:space="preserve">, </w:t>
+            </w:r>
+            <w:proofErr w:type="spellStart"/>
+            <w:r>
+              <w:rPr>
+                <w:sz w:val="24"/>
+                <w:szCs w:val="24"/>
+                <w:lang w:val="en-GB"/>
+              </w:rPr>
+              <w:t>model_LiterCapacity</w:t>
+            </w:r>
+            <w:proofErr w:type="spellEnd"/>
+            <w:r>
+              <w:rPr>
+                <w:sz w:val="24"/>
+                <w:szCs w:val="24"/>
+                <w:lang w:val="en-GB"/>
+              </w:rPr>
+              <w:t xml:space="preserve">, </w:t>
+            </w:r>
+            <w:proofErr w:type="spellStart"/>
+            <w:r>
+              <w:rPr>
+                <w:sz w:val="24"/>
+                <w:szCs w:val="24"/>
+                <w:lang w:val="en-GB"/>
+              </w:rPr>
+              <w:t>Model_IsActive</w:t>
+            </w:r>
+            <w:proofErr w:type="spellEnd"/>
+            <w:r>
+              <w:rPr>
+                <w:sz w:val="24"/>
+                <w:szCs w:val="24"/>
+                <w:lang w:val="en-GB"/>
+              </w:rPr>
+              <w:t xml:space="preserve"> fields</w:t>
+            </w:r>
+          </w:p>
+        </w:tc>
+      </w:tr>
+      <w:tr>
+        <w:trPr>
+          <w:trHeight w:val="352"/>
+        </w:trPr>
+        <w:tc>
+          <w:tcPr>
+            <w:tcW w:w="2122" w:type="dxa"/>
+          </w:tcPr>
+          <w:p>
+            <w:pPr>
+              <w:rPr>
+                <w:sz w:val="24"/>
+                <w:szCs w:val="24"/>
+                <w:lang w:val="en-GB"/>
+              </w:rPr>
+            </w:pPr>
+            <w:r>
+              <w:rPr>
+                <w:sz w:val="24"/>
+                <w:szCs w:val="24"/>
+                <w:lang w:val="en-GB"/>
+              </w:rPr>
+              <w:t>Admin</w:t>
+            </w:r>
+          </w:p>
+        </w:tc>
+        <w:tc>
+          <w:tcPr>
+            <w:tcW w:w="1017" w:type="dxa"/>
+          </w:tcPr>
+          <w:p>
+            <w:pPr>
+              <w:rPr>
+                <w:sz w:val="24"/>
+                <w:szCs w:val="24"/>
+                <w:lang w:val="en-GB"/>
+              </w:rPr>
+            </w:pPr>
+            <w:r>
+              <w:rPr>
+                <w:sz w:val="24"/>
+                <w:szCs w:val="24"/>
+                <w:lang w:val="en-GB"/>
+              </w:rPr>
+              <w:t>POST</w:t>
+            </w:r>
+          </w:p>
+        </w:tc>
+        <w:tc>
+          <w:tcPr>
+            <w:tcW w:w="4114" w:type="dxa"/>
+          </w:tcPr>
+          <w:p>
+            <w:pPr>
+              <w:rPr>
+                <w:sz w:val="24"/>
+                <w:szCs w:val="24"/>
+                <w:lang w:val="en-GB"/>
+              </w:rPr>
+            </w:pPr>
+            <w:proofErr w:type="spellStart"/>
+            <w:r>
+              <w:rPr>
+                <w:sz w:val="24"/>
+                <w:szCs w:val="24"/>
+                <w:lang w:val="en-GB"/>
+              </w:rPr>
+              <w:t>api</w:t>
+            </w:r>
+            <w:proofErr w:type="spellEnd"/>
+            <w:r>
+              <w:rPr>
+                <w:sz w:val="24"/>
+                <w:szCs w:val="24"/>
+                <w:lang w:val="en-GB"/>
+              </w:rPr>
+              <w:t>/</w:t>
+            </w:r>
+            <w:r>
+              <w:rPr>
+                <w:sz w:val="24"/>
+                <w:szCs w:val="24"/>
+                <w:lang w:val="en-GB"/>
+              </w:rPr>
+              <w:t>model</w:t>
+            </w:r>
+          </w:p>
+        </w:tc>
+        <w:tc>
+          <w:tcPr>
+            <w:tcW w:w="4371" w:type="dxa"/>
+          </w:tcPr>
+          <w:p>
+            <w:pPr>
+              <w:rPr>
+                <w:sz w:val="24"/>
+                <w:szCs w:val="24"/>
+                <w:lang w:val="en-GB"/>
+              </w:rPr>
+            </w:pPr>
+            <w:r>
+              <w:rPr>
+                <w:sz w:val="24"/>
+                <w:szCs w:val="24"/>
+                <w:lang w:val="en-GB"/>
+              </w:rPr>
+              <w:t xml:space="preserve">Create new </w:t>
+            </w:r>
+            <w:r>
+              <w:rPr>
+                <w:sz w:val="24"/>
+                <w:szCs w:val="24"/>
+                <w:lang w:val="en-GB"/>
+              </w:rPr>
+              <w:t>model</w:t>
+            </w:r>
+            <w:r>
+              <w:rPr>
+                <w:sz w:val="24"/>
+                <w:szCs w:val="24"/>
+                <w:lang w:val="en-GB"/>
+              </w:rPr>
+              <w:t>. To see what data can be included in the payload, read the ‘Payload’ section.</w:t>
+            </w:r>
+          </w:p>
+        </w:tc>
+      </w:tr>
+      <w:tr>
+        <w:trPr>
+          <w:trHeight w:val="352"/>
+        </w:trPr>
+        <w:tc>
+          <w:tcPr>
+            <w:tcW w:w="2122" w:type="dxa"/>
+          </w:tcPr>
+          <w:p>
+            <w:pPr>
+              <w:rPr>
+                <w:sz w:val="24"/>
+                <w:szCs w:val="24"/>
+                <w:lang w:val="en-GB"/>
+              </w:rPr>
+            </w:pPr>
+            <w:r>
+              <w:rPr>
+                <w:sz w:val="24"/>
+                <w:szCs w:val="24"/>
+                <w:lang w:val="en-GB"/>
+              </w:rPr>
+              <w:t>Public</w:t>
+            </w:r>
+          </w:p>
+        </w:tc>
+        <w:tc>
+          <w:tcPr>
+            <w:tcW w:w="1017" w:type="dxa"/>
+          </w:tcPr>
+          <w:p>
+            <w:pPr>
+              <w:rPr>
+                <w:sz w:val="24"/>
+                <w:szCs w:val="24"/>
+                <w:lang w:val="en-GB"/>
+              </w:rPr>
+            </w:pPr>
+            <w:r>
+              <w:rPr>
+                <w:sz w:val="24"/>
+                <w:szCs w:val="24"/>
+                <w:lang w:val="en-GB"/>
+              </w:rPr>
+              <w:t>GET</w:t>
+            </w:r>
+          </w:p>
+        </w:tc>
+        <w:tc>
+          <w:tcPr>
+            <w:tcW w:w="4114" w:type="dxa"/>
+          </w:tcPr>
+          <w:p>
+            <w:pPr>
+              <w:rPr>
+                <w:sz w:val="24"/>
+                <w:szCs w:val="24"/>
+                <w:lang w:val="en-GB"/>
+              </w:rPr>
+            </w:pPr>
+            <w:proofErr w:type="spellStart"/>
+            <w:r>
+              <w:rPr>
+                <w:sz w:val="24"/>
+                <w:szCs w:val="24"/>
+                <w:lang w:val="en-GB"/>
+              </w:rPr>
+              <w:t>api</w:t>
+            </w:r>
+            <w:proofErr w:type="spellEnd"/>
+            <w:r>
+              <w:rPr>
+                <w:sz w:val="24"/>
+                <w:szCs w:val="24"/>
+                <w:lang w:val="en-GB"/>
+              </w:rPr>
+              <w:t>/</w:t>
+            </w:r>
+            <w:r>
+              <w:rPr>
+                <w:sz w:val="24"/>
+                <w:szCs w:val="24"/>
+                <w:lang w:val="en-GB"/>
+              </w:rPr>
+              <w:t>affiliate</w:t>
+            </w:r>
+          </w:p>
+        </w:tc>
+        <w:tc>
+          <w:tcPr>
+            <w:tcW w:w="4371" w:type="dxa"/>
+          </w:tcPr>
+          <w:p>
+            <w:pPr>
+              <w:rPr>
+                <w:sz w:val="24"/>
+                <w:szCs w:val="24"/>
+                <w:lang w:val="en-GB"/>
+              </w:rPr>
+            </w:pPr>
+            <w:r>
+              <w:rPr>
+                <w:sz w:val="24"/>
+                <w:szCs w:val="24"/>
+                <w:lang w:val="en-GB"/>
+              </w:rPr>
+              <w:t xml:space="preserve">Retrieve registered </w:t>
+            </w:r>
+            <w:r>
+              <w:rPr>
+                <w:sz w:val="24"/>
+                <w:szCs w:val="24"/>
+                <w:lang w:val="en-GB"/>
+              </w:rPr>
+              <w:t>affiliates</w:t>
+            </w:r>
+          </w:p>
+        </w:tc>
+      </w:tr>
+      <w:tr>
+        <w:trPr>
+          <w:trHeight w:val="352"/>
+        </w:trPr>
+        <w:tc>
+          <w:tcPr>
+            <w:tcW w:w="2122" w:type="dxa"/>
+          </w:tcPr>
+          <w:p>
+            <w:pPr>
+              <w:rPr>
+                <w:sz w:val="24"/>
+                <w:szCs w:val="24"/>
+                <w:lang w:val="en-GB"/>
+              </w:rPr>
+            </w:pPr>
+            <w:r>
+              <w:rPr>
+                <w:sz w:val="24"/>
+                <w:szCs w:val="24"/>
+                <w:lang w:val="en-GB"/>
+              </w:rPr>
+              <w:t>Admin</w:t>
+            </w:r>
+          </w:p>
+        </w:tc>
+        <w:tc>
+          <w:tcPr>
+            <w:tcW w:w="1017" w:type="dxa"/>
+          </w:tcPr>
+          <w:p>
+            <w:pPr>
+              <w:rPr>
+                <w:sz w:val="24"/>
+                <w:szCs w:val="24"/>
+                <w:lang w:val="en-GB"/>
+              </w:rPr>
+            </w:pPr>
+            <w:r>
+              <w:rPr>
+                <w:sz w:val="24"/>
+                <w:szCs w:val="24"/>
+                <w:lang w:val="en-GB"/>
+              </w:rPr>
+              <w:t>PUT</w:t>
+            </w:r>
+          </w:p>
+        </w:tc>
+        <w:tc>
+          <w:tcPr>
+            <w:tcW w:w="4114" w:type="dxa"/>
+          </w:tcPr>
+          <w:p>
+            <w:pPr>
+              <w:rPr>
+                <w:sz w:val="24"/>
+                <w:szCs w:val="24"/>
+                <w:lang w:val="en-GB"/>
+              </w:rPr>
+            </w:pPr>
+            <w:proofErr w:type="spellStart"/>
+            <w:r>
+              <w:rPr>
+                <w:sz w:val="24"/>
+                <w:szCs w:val="24"/>
+                <w:lang w:val="en-GB"/>
+              </w:rPr>
+              <w:t>api</w:t>
+            </w:r>
+            <w:proofErr w:type="spellEnd"/>
+            <w:r>
+              <w:rPr>
+                <w:sz w:val="24"/>
+                <w:szCs w:val="24"/>
+                <w:lang w:val="en-GB"/>
+              </w:rPr>
+              <w:t>/affiliate/{</w:t>
+            </w:r>
+            <w:proofErr w:type="spellStart"/>
+            <w:r>
+              <w:rPr>
+                <w:sz w:val="24"/>
+                <w:szCs w:val="24"/>
+                <w:lang w:val="en-GB"/>
+              </w:rPr>
+              <w:t>location</w:t>
+            </w:r>
+            <w:r>
+              <w:rPr>
+                <w:sz w:val="24"/>
+                <w:szCs w:val="24"/>
+                <w:lang w:val="en-GB"/>
+              </w:rPr>
+              <w:t>_ID</w:t>
+            </w:r>
+            <w:proofErr w:type="spellEnd"/>
+            <w:r>
+              <w:rPr>
+                <w:sz w:val="24"/>
+                <w:szCs w:val="24"/>
+                <w:lang w:val="en-GB"/>
+              </w:rPr>
+              <w:t>}</w:t>
+            </w:r>
+          </w:p>
+        </w:tc>
+        <w:tc>
+          <w:tcPr>
+            <w:tcW w:w="4371" w:type="dxa"/>
+          </w:tcPr>
+          <w:p>
+            <w:pPr>
+              <w:rPr>
+                <w:sz w:val="24"/>
+                <w:szCs w:val="24"/>
+                <w:lang w:val="en-GB"/>
+              </w:rPr>
+            </w:pPr>
+            <w:r>
+              <w:rPr>
+                <w:sz w:val="24"/>
+                <w:szCs w:val="24"/>
+                <w:lang w:val="en-GB"/>
+              </w:rPr>
+              <w:t xml:space="preserve">Replace existing:  </w:t>
+            </w:r>
+            <w:proofErr w:type="spellStart"/>
+            <w:r>
+              <w:rPr>
+                <w:sz w:val="24"/>
+                <w:szCs w:val="24"/>
+                <w:lang w:val="en-GB"/>
+              </w:rPr>
+              <w:t>affiliate</w:t>
+            </w:r>
+            <w:r>
+              <w:rPr>
+                <w:sz w:val="24"/>
+                <w:szCs w:val="24"/>
+                <w:lang w:val="en-GB"/>
+              </w:rPr>
+              <w:t>_Name</w:t>
+            </w:r>
+            <w:proofErr w:type="spellEnd"/>
+            <w:r>
+              <w:rPr>
+                <w:sz w:val="24"/>
+                <w:szCs w:val="24"/>
+                <w:lang w:val="en-GB"/>
+              </w:rPr>
+              <w:t xml:space="preserve">, </w:t>
+            </w:r>
+            <w:proofErr w:type="spellStart"/>
+            <w:r>
+              <w:rPr>
+                <w:sz w:val="24"/>
+                <w:szCs w:val="24"/>
+                <w:lang w:val="en-GB"/>
+              </w:rPr>
+              <w:t>affiliate</w:t>
+            </w:r>
+            <w:r>
+              <w:rPr>
+                <w:sz w:val="24"/>
+                <w:szCs w:val="24"/>
+                <w:lang w:val="en-GB"/>
+              </w:rPr>
+              <w:t>_IsActive</w:t>
+            </w:r>
+            <w:proofErr w:type="spellEnd"/>
+            <w:r>
+              <w:rPr>
+                <w:sz w:val="24"/>
+                <w:szCs w:val="24"/>
+                <w:lang w:val="en-GB"/>
+              </w:rPr>
+              <w:t xml:space="preserve"> fields</w:t>
+            </w:r>
+          </w:p>
+        </w:tc>
+      </w:tr>
+      <w:tr>
+        <w:trPr>
+          <w:trHeight w:val="352"/>
+        </w:trPr>
+        <w:tc>
+          <w:tcPr>
+            <w:tcW w:w="2122" w:type="dxa"/>
+          </w:tcPr>
+          <w:p>
+            <w:pPr>
+              <w:rPr>
+                <w:sz w:val="24"/>
+                <w:szCs w:val="24"/>
+                <w:lang w:val="en-GB"/>
+              </w:rPr>
+            </w:pPr>
+            <w:r>
+              <w:rPr>
+                <w:sz w:val="24"/>
+                <w:szCs w:val="24"/>
+                <w:lang w:val="en-GB"/>
+              </w:rPr>
+              <w:t>Admin</w:t>
+            </w:r>
+          </w:p>
+        </w:tc>
+        <w:tc>
+          <w:tcPr>
+            <w:tcW w:w="1017" w:type="dxa"/>
+          </w:tcPr>
+          <w:p>
+            <w:pPr>
+              <w:rPr>
+                <w:sz w:val="24"/>
+                <w:szCs w:val="24"/>
+                <w:lang w:val="en-GB"/>
+              </w:rPr>
+            </w:pPr>
+            <w:r>
+              <w:rPr>
+                <w:sz w:val="24"/>
+                <w:szCs w:val="24"/>
+                <w:lang w:val="en-GB"/>
+              </w:rPr>
+              <w:t>POST</w:t>
+            </w:r>
+          </w:p>
+        </w:tc>
+        <w:tc>
+          <w:tcPr>
+            <w:tcW w:w="4114" w:type="dxa"/>
+          </w:tcPr>
+          <w:p>
+            <w:pPr>
+              <w:rPr>
+                <w:sz w:val="24"/>
+                <w:szCs w:val="24"/>
+                <w:lang w:val="en-GB"/>
+              </w:rPr>
+            </w:pPr>
+            <w:proofErr w:type="spellStart"/>
+            <w:r>
+              <w:rPr>
+                <w:sz w:val="24"/>
+                <w:szCs w:val="24"/>
+                <w:lang w:val="en-GB"/>
+              </w:rPr>
+              <w:t>api</w:t>
+            </w:r>
+            <w:proofErr w:type="spellEnd"/>
+            <w:r>
+              <w:rPr>
+                <w:sz w:val="24"/>
+                <w:szCs w:val="24"/>
+                <w:lang w:val="en-GB"/>
+              </w:rPr>
+              <w:t>/affiliate</w:t>
+            </w:r>
+          </w:p>
+        </w:tc>
+        <w:tc>
+          <w:tcPr>
+            <w:tcW w:w="4371" w:type="dxa"/>
+          </w:tcPr>
+          <w:p>
+            <w:pPr>
+              <w:rPr>
+                <w:sz w:val="24"/>
+                <w:szCs w:val="24"/>
+                <w:lang w:val="en-GB"/>
+              </w:rPr>
+            </w:pPr>
+            <w:r>
+              <w:rPr>
+                <w:sz w:val="24"/>
+                <w:szCs w:val="24"/>
+                <w:lang w:val="en-GB"/>
+              </w:rPr>
+              <w:t xml:space="preserve">Create </w:t>
+            </w:r>
+            <w:proofErr w:type="gramStart"/>
+            <w:r>
+              <w:rPr>
+                <w:sz w:val="24"/>
+                <w:szCs w:val="24"/>
+                <w:lang w:val="en-GB"/>
+              </w:rPr>
+              <w:t xml:space="preserve">new </w:t>
+            </w:r>
+            <w:r>
+              <w:rPr>
+                <w:sz w:val="24"/>
+                <w:szCs w:val="24"/>
+                <w:lang w:val="en-GB"/>
+              </w:rPr>
+              <w:t xml:space="preserve"> </w:t>
+            </w:r>
+            <w:r>
+              <w:rPr>
+                <w:sz w:val="24"/>
+                <w:szCs w:val="24"/>
+                <w:lang w:val="en-GB"/>
+              </w:rPr>
+              <w:t>affiliate</w:t>
+            </w:r>
+            <w:proofErr w:type="gramEnd"/>
+            <w:r>
+              <w:rPr>
+                <w:sz w:val="24"/>
+                <w:szCs w:val="24"/>
+                <w:lang w:val="en-GB"/>
+              </w:rPr>
+              <w:t>. To see what data can be included in the payload, read the ‘Payload’ section.</w:t>
+            </w:r>
+          </w:p>
+        </w:tc>
+      </w:tr>
+      <w:tr>
+        <w:trPr>
+          <w:trHeight w:val="352"/>
+        </w:trPr>
+        <w:tc>
+          <w:tcPr>
+            <w:tcW w:w="2122" w:type="dxa"/>
+          </w:tcPr>
+          <w:p>
+            <w:pPr>
+              <w:rPr>
+                <w:sz w:val="24"/>
+                <w:szCs w:val="24"/>
+                <w:lang w:val="en-GB"/>
+              </w:rPr>
+            </w:pPr>
+            <w:r>
+              <w:rPr>
+                <w:sz w:val="24"/>
+                <w:szCs w:val="24"/>
+                <w:lang w:val="en-GB"/>
+              </w:rPr>
+              <w:t>Public</w:t>
+            </w:r>
+          </w:p>
+        </w:tc>
+        <w:tc>
+          <w:tcPr>
+            <w:tcW w:w="1017" w:type="dxa"/>
+          </w:tcPr>
+          <w:p>
+            <w:pPr>
+              <w:rPr>
+                <w:sz w:val="24"/>
+                <w:szCs w:val="24"/>
+                <w:lang w:val="en-GB"/>
+              </w:rPr>
+            </w:pPr>
+            <w:r>
+              <w:rPr>
+                <w:sz w:val="24"/>
+                <w:szCs w:val="24"/>
+                <w:lang w:val="en-GB"/>
+              </w:rPr>
+              <w:t>GET</w:t>
+            </w:r>
+          </w:p>
+        </w:tc>
+        <w:tc>
+          <w:tcPr>
+            <w:tcW w:w="4114" w:type="dxa"/>
+          </w:tcPr>
+          <w:p>
+            <w:pPr>
+              <w:rPr>
+                <w:sz w:val="24"/>
+                <w:szCs w:val="24"/>
+                <w:lang w:val="en-GB"/>
+              </w:rPr>
+            </w:pPr>
+            <w:proofErr w:type="spellStart"/>
+            <w:r>
+              <w:rPr>
+                <w:sz w:val="24"/>
+                <w:szCs w:val="24"/>
+                <w:lang w:val="en-GB"/>
+              </w:rPr>
+              <w:t>api</w:t>
+            </w:r>
+            <w:proofErr w:type="spellEnd"/>
+            <w:r>
+              <w:rPr>
+                <w:sz w:val="24"/>
+                <w:szCs w:val="24"/>
+                <w:lang w:val="en-GB"/>
+              </w:rPr>
+              <w:t>/</w:t>
+            </w:r>
+            <w:r>
+              <w:rPr>
+                <w:sz w:val="24"/>
+                <w:szCs w:val="24"/>
+                <w:lang w:val="en-GB"/>
+              </w:rPr>
+              <w:t>act</w:t>
+            </w:r>
+          </w:p>
+        </w:tc>
+        <w:tc>
+          <w:tcPr>
+            <w:tcW w:w="4371" w:type="dxa"/>
+          </w:tcPr>
+          <w:p>
+            <w:pPr>
+              <w:rPr>
+                <w:sz w:val="24"/>
+                <w:szCs w:val="24"/>
+                <w:lang w:val="en-GB"/>
+              </w:rPr>
+            </w:pPr>
+            <w:r>
+              <w:rPr>
+                <w:sz w:val="24"/>
+                <w:szCs w:val="24"/>
+                <w:lang w:val="en-GB"/>
+              </w:rPr>
+              <w:t xml:space="preserve">Retrieve registered </w:t>
+            </w:r>
+            <w:r>
+              <w:rPr>
+                <w:sz w:val="24"/>
+                <w:szCs w:val="24"/>
+                <w:lang w:val="en-GB"/>
+              </w:rPr>
+              <w:t>acts</w:t>
+            </w:r>
+          </w:p>
+        </w:tc>
+      </w:tr>
+      <w:tr>
+        <w:trPr>
+          <w:trHeight w:val="352"/>
+        </w:trPr>
+        <w:tc>
+          <w:tcPr>
+            <w:tcW w:w="2122" w:type="dxa"/>
+          </w:tcPr>
+          <w:p>
+            <w:pPr>
+              <w:rPr>
+                <w:sz w:val="24"/>
+                <w:szCs w:val="24"/>
+                <w:lang w:val="en-GB"/>
+              </w:rPr>
+            </w:pPr>
+            <w:r>
+              <w:rPr>
+                <w:sz w:val="24"/>
+                <w:szCs w:val="24"/>
+                <w:lang w:val="en-GB"/>
+              </w:rPr>
+              <w:t>Admin</w:t>
+            </w:r>
+          </w:p>
+        </w:tc>
+        <w:tc>
+          <w:tcPr>
+            <w:tcW w:w="1017" w:type="dxa"/>
+          </w:tcPr>
+          <w:p>
+            <w:pPr>
+              <w:rPr>
+                <w:sz w:val="24"/>
+                <w:szCs w:val="24"/>
+                <w:lang w:val="en-GB"/>
+              </w:rPr>
+            </w:pPr>
+            <w:r>
+              <w:rPr>
+                <w:sz w:val="24"/>
+                <w:szCs w:val="24"/>
+                <w:lang w:val="en-GB"/>
+              </w:rPr>
+              <w:t>PUT</w:t>
+            </w:r>
+          </w:p>
+        </w:tc>
+        <w:tc>
+          <w:tcPr>
+            <w:tcW w:w="4114" w:type="dxa"/>
+          </w:tcPr>
+          <w:p>
+            <w:pPr>
+              <w:rPr>
+                <w:sz w:val="24"/>
+                <w:szCs w:val="24"/>
+                <w:lang w:val="en-GB"/>
+              </w:rPr>
+            </w:pPr>
+            <w:proofErr w:type="spellStart"/>
+            <w:r>
+              <w:rPr>
+                <w:sz w:val="24"/>
+                <w:szCs w:val="24"/>
+                <w:lang w:val="en-GB"/>
+              </w:rPr>
+              <w:t>api</w:t>
+            </w:r>
+            <w:proofErr w:type="spellEnd"/>
+            <w:r>
+              <w:rPr>
+                <w:sz w:val="24"/>
+                <w:szCs w:val="24"/>
+                <w:lang w:val="en-GB"/>
+              </w:rPr>
+              <w:t>/act/{</w:t>
+            </w:r>
+            <w:proofErr w:type="spellStart"/>
+            <w:r>
+              <w:rPr>
+                <w:sz w:val="24"/>
+                <w:szCs w:val="24"/>
+                <w:lang w:val="en-GB"/>
+              </w:rPr>
+              <w:t>act_Name</w:t>
+            </w:r>
+            <w:proofErr w:type="spellEnd"/>
+            <w:r>
+              <w:rPr>
+                <w:sz w:val="24"/>
+                <w:szCs w:val="24"/>
+                <w:lang w:val="en-GB"/>
+              </w:rPr>
+              <w:t>}</w:t>
+            </w:r>
+          </w:p>
+        </w:tc>
+        <w:tc>
+          <w:tcPr>
+            <w:tcW w:w="4371" w:type="dxa"/>
+          </w:tcPr>
+          <w:p>
+            <w:pPr>
+              <w:rPr>
+                <w:sz w:val="24"/>
+                <w:szCs w:val="24"/>
+                <w:lang w:val="en-GB"/>
+              </w:rPr>
+            </w:pPr>
+            <w:r>
+              <w:rPr>
+                <w:sz w:val="24"/>
+                <w:szCs w:val="24"/>
+                <w:lang w:val="en-GB"/>
+              </w:rPr>
+              <w:t xml:space="preserve">Replace existing:  </w:t>
+            </w:r>
+            <w:proofErr w:type="spellStart"/>
+            <w:r>
+              <w:rPr>
+                <w:sz w:val="24"/>
+                <w:szCs w:val="24"/>
+                <w:lang w:val="en-GB"/>
+              </w:rPr>
+              <w:t>act</w:t>
+            </w:r>
+            <w:r>
+              <w:rPr>
+                <w:sz w:val="24"/>
+                <w:szCs w:val="24"/>
+                <w:lang w:val="en-GB"/>
+              </w:rPr>
+              <w:t>_Name</w:t>
+            </w:r>
+            <w:proofErr w:type="spellEnd"/>
+            <w:r>
+              <w:rPr>
+                <w:sz w:val="24"/>
+                <w:szCs w:val="24"/>
+                <w:lang w:val="en-GB"/>
+              </w:rPr>
+              <w:t>,</w:t>
+            </w:r>
+            <w:r>
+              <w:rPr>
+                <w:sz w:val="24"/>
+                <w:szCs w:val="24"/>
+                <w:lang w:val="en-GB"/>
+              </w:rPr>
+              <w:t xml:space="preserve"> </w:t>
+            </w:r>
+            <w:proofErr w:type="spellStart"/>
+            <w:r>
+              <w:rPr>
+                <w:sz w:val="24"/>
+                <w:szCs w:val="24"/>
+                <w:lang w:val="en-GB"/>
+              </w:rPr>
+              <w:t>act_Description</w:t>
+            </w:r>
+            <w:proofErr w:type="spellEnd"/>
+            <w:r>
+              <w:rPr>
+                <w:sz w:val="24"/>
+                <w:szCs w:val="24"/>
+                <w:lang w:val="en-GB"/>
+              </w:rPr>
+              <w:t>,</w:t>
+            </w:r>
+            <w:r>
+              <w:rPr>
+                <w:sz w:val="24"/>
+                <w:szCs w:val="24"/>
+                <w:lang w:val="en-GB"/>
+              </w:rPr>
+              <w:t xml:space="preserve"> </w:t>
+            </w:r>
+            <w:proofErr w:type="spellStart"/>
+            <w:r>
+              <w:rPr>
+                <w:sz w:val="24"/>
+                <w:szCs w:val="24"/>
+                <w:lang w:val="en-GB"/>
+              </w:rPr>
+              <w:t>act</w:t>
+            </w:r>
+            <w:r>
+              <w:rPr>
+                <w:sz w:val="24"/>
+                <w:szCs w:val="24"/>
+                <w:lang w:val="en-GB"/>
+              </w:rPr>
+              <w:t>_IsActive</w:t>
+            </w:r>
+            <w:proofErr w:type="spellEnd"/>
+            <w:r>
+              <w:rPr>
+                <w:sz w:val="24"/>
+                <w:szCs w:val="24"/>
+                <w:lang w:val="en-GB"/>
+              </w:rPr>
+              <w:t xml:space="preserve"> fields</w:t>
+            </w:r>
+          </w:p>
+        </w:tc>
+      </w:tr>
+      <w:tr>
+        <w:trPr>
+          <w:trHeight w:val="352"/>
+        </w:trPr>
+        <w:tc>
+          <w:tcPr>
+            <w:tcW w:w="2122" w:type="dxa"/>
+          </w:tcPr>
+          <w:p>
+            <w:pPr>
+              <w:rPr>
+                <w:sz w:val="24"/>
+                <w:szCs w:val="24"/>
+                <w:lang w:val="en-GB"/>
+              </w:rPr>
+            </w:pPr>
+            <w:r>
+              <w:rPr>
+                <w:sz w:val="24"/>
+                <w:szCs w:val="24"/>
+                <w:lang w:val="en-GB"/>
+              </w:rPr>
+              <w:t>Admin</w:t>
+            </w:r>
+          </w:p>
+        </w:tc>
+        <w:tc>
+          <w:tcPr>
+            <w:tcW w:w="1017" w:type="dxa"/>
+          </w:tcPr>
+          <w:p>
+            <w:pPr>
+              <w:rPr>
+                <w:sz w:val="24"/>
+                <w:szCs w:val="24"/>
+                <w:lang w:val="en-GB"/>
+              </w:rPr>
+            </w:pPr>
+            <w:r>
+              <w:rPr>
+                <w:sz w:val="24"/>
+                <w:szCs w:val="24"/>
+                <w:lang w:val="en-GB"/>
+              </w:rPr>
+              <w:t>POST</w:t>
+            </w:r>
+          </w:p>
+        </w:tc>
+        <w:tc>
+          <w:tcPr>
+            <w:tcW w:w="4114" w:type="dxa"/>
+          </w:tcPr>
+          <w:p>
+            <w:pPr>
+              <w:rPr>
+                <w:sz w:val="24"/>
+                <w:szCs w:val="24"/>
+                <w:lang w:val="en-GB"/>
+              </w:rPr>
+            </w:pPr>
+            <w:proofErr w:type="spellStart"/>
+            <w:r>
+              <w:rPr>
+                <w:sz w:val="24"/>
+                <w:szCs w:val="24"/>
+                <w:lang w:val="en-GB"/>
+              </w:rPr>
+              <w:t>api</w:t>
+            </w:r>
+            <w:proofErr w:type="spellEnd"/>
+            <w:r>
+              <w:rPr>
+                <w:sz w:val="24"/>
+                <w:szCs w:val="24"/>
+                <w:lang w:val="en-GB"/>
+              </w:rPr>
+              <w:t>/act</w:t>
+            </w:r>
+          </w:p>
+        </w:tc>
+        <w:tc>
+          <w:tcPr>
+            <w:tcW w:w="4371" w:type="dxa"/>
+          </w:tcPr>
+          <w:p>
+            <w:pPr>
+              <w:rPr>
+                <w:sz w:val="24"/>
+                <w:szCs w:val="24"/>
+                <w:lang w:val="en-GB"/>
+              </w:rPr>
+            </w:pPr>
+            <w:r>
+              <w:rPr>
+                <w:sz w:val="24"/>
+                <w:szCs w:val="24"/>
+                <w:lang w:val="en-GB"/>
+              </w:rPr>
+              <w:t xml:space="preserve">Create new </w:t>
+            </w:r>
+            <w:r>
+              <w:rPr>
+                <w:sz w:val="24"/>
+                <w:szCs w:val="24"/>
+                <w:lang w:val="en-GB"/>
+              </w:rPr>
+              <w:t>act</w:t>
+            </w:r>
+            <w:r>
+              <w:rPr>
+                <w:sz w:val="24"/>
+                <w:szCs w:val="24"/>
+                <w:lang w:val="en-GB"/>
+              </w:rPr>
+              <w:t>. To see what data can be included in the payload, read the ‘Payload’ section.</w:t>
             </w:r>
           </w:p>
         </w:tc>
@@ -3302,15 +4922,7 @@
                 <w:szCs w:val="24"/>
                 <w:lang w:val="en-GB"/>
               </w:rPr>
-              <w:t>/inventory</w:t>
-            </w:r>
-            <w:r>
-              <w:rPr>
-                <w:sz w:val="24"/>
-                <w:szCs w:val="24"/>
-                <w:lang w:val="en-GB"/>
-              </w:rPr>
-              <w:t>/</w:t>
+              <w:t>/inventory/</w:t>
             </w:r>
           </w:p>
         </w:tc>
@@ -3591,6 +5203,14 @@
                 <w:lang w:val="en-GB"/>
               </w:rPr>
               <w:br/>
+            </w:r>
+            <w:r>
+              <w:rPr>
+                <w:sz w:val="24"/>
+                <w:szCs w:val="24"/>
+                <w:lang w:val="en-GB"/>
+              </w:rPr>
+              <w:lastRenderedPageBreak/>
               <w:t>Name needs to yield results as close as possible.</w:t>
             </w:r>
           </w:p>
@@ -3615,6 +5235,7 @@
                 <w:szCs w:val="24"/>
                 <w:lang w:val="en-GB"/>
               </w:rPr>
+              <w:lastRenderedPageBreak/>
               <w:t>Public</w:t>
             </w:r>
           </w:p>
@@ -3669,15 +5290,7 @@
                 <w:szCs w:val="24"/>
                 <w:lang w:val="en-GB"/>
               </w:rPr>
-              <w:t>/</w:t>
-            </w:r>
-            <w:r>
-              <w:rPr>
-                <w:sz w:val="24"/>
-                <w:szCs w:val="24"/>
-                <w:lang w:val="en-GB"/>
-              </w:rPr>
-              <w:t>user</w:t>
+              <w:t>/user</w:t>
             </w:r>
           </w:p>
         </w:tc>
@@ -3700,66 +5313,34 @@
                 <w:szCs w:val="24"/>
                 <w:lang w:val="en-GB"/>
               </w:rPr>
-              <w:t>employee</w:t>
-            </w:r>
-            <w:r>
-              <w:rPr>
-                <w:sz w:val="24"/>
-                <w:szCs w:val="24"/>
-                <w:lang w:val="en-GB"/>
-              </w:rPr>
-              <w:t>_id</w:t>
-            </w:r>
-            <w:proofErr w:type="spellEnd"/>
-            <w:r>
-              <w:rPr>
-                <w:sz w:val="24"/>
-                <w:szCs w:val="24"/>
-                <w:lang w:val="en-GB"/>
-              </w:rPr>
-              <w:t>,</w:t>
-            </w:r>
-            <w:r>
-              <w:rPr>
-                <w:sz w:val="24"/>
-                <w:szCs w:val="24"/>
-                <w:lang w:val="en-GB"/>
-              </w:rPr>
-              <w:t xml:space="preserve"> </w:t>
-            </w:r>
-            <w:proofErr w:type="spellStart"/>
-            <w:r>
-              <w:rPr>
-                <w:sz w:val="24"/>
-                <w:szCs w:val="24"/>
-                <w:lang w:val="en-GB"/>
-              </w:rPr>
-              <w:t>employee</w:t>
-            </w:r>
-            <w:r>
-              <w:rPr>
-                <w:sz w:val="24"/>
-                <w:szCs w:val="24"/>
-                <w:lang w:val="en-GB"/>
-              </w:rPr>
-              <w:t>_name</w:t>
-            </w:r>
-            <w:proofErr w:type="spellEnd"/>
-            <w:r>
-              <w:rPr>
-                <w:sz w:val="24"/>
-                <w:szCs w:val="24"/>
-                <w:lang w:val="en-GB"/>
-              </w:rPr>
-              <w:t>,</w:t>
-            </w:r>
-            <w:r>
-              <w:rPr>
-                <w:sz w:val="24"/>
-                <w:szCs w:val="24"/>
-                <w:lang w:val="en-GB"/>
-              </w:rPr>
-              <w:t xml:space="preserve"> </w:t>
+              <w:t>employee_id</w:t>
+            </w:r>
+            <w:proofErr w:type="spellEnd"/>
+            <w:r>
+              <w:rPr>
+                <w:sz w:val="24"/>
+                <w:szCs w:val="24"/>
+                <w:lang w:val="en-GB"/>
+              </w:rPr>
+              <w:t xml:space="preserve">, </w:t>
+            </w:r>
+            <w:proofErr w:type="spellStart"/>
+            <w:r>
+              <w:rPr>
+                <w:sz w:val="24"/>
+                <w:szCs w:val="24"/>
+                <w:lang w:val="en-GB"/>
+              </w:rPr>
+              <w:t>employee_name</w:t>
+            </w:r>
+            <w:proofErr w:type="spellEnd"/>
+            <w:r>
+              <w:rPr>
+                <w:sz w:val="24"/>
+                <w:szCs w:val="24"/>
+                <w:lang w:val="en-GB"/>
+              </w:rPr>
+              <w:t xml:space="preserve">, </w:t>
             </w:r>
             <w:proofErr w:type="spellStart"/>
             <w:r>
@@ -4168,31 +5749,7 @@
                 <w:szCs w:val="24"/>
                 <w:lang w:val="en-GB"/>
               </w:rPr>
-              <w:t>/</w:t>
-            </w:r>
-            <w:r>
-              <w:rPr>
-                <w:sz w:val="24"/>
-                <w:szCs w:val="24"/>
-                <w:lang w:val="en-GB"/>
-              </w:rPr>
-              <w:t>user</w:t>
-            </w:r>
-            <w:r>
-              <w:rPr>
-                <w:sz w:val="24"/>
-                <w:szCs w:val="24"/>
-                <w:lang w:val="en-GB"/>
-              </w:rPr>
-              <w:t>/</w:t>
-            </w:r>
-            <w:r>
-              <w:rPr>
-                <w:sz w:val="24"/>
-                <w:szCs w:val="24"/>
-                <w:lang w:val="en-GB"/>
-              </w:rPr>
-              <w:t>admin</w:t>
+              <w:t>/user/admin</w:t>
             </w:r>
           </w:p>
         </w:tc>
@@ -4324,15 +5881,7 @@
                 <w:szCs w:val="24"/>
                 <w:lang w:val="en-GB"/>
               </w:rPr>
-              <w:t>timestamp</w:t>
-            </w:r>
-            <w:r>
-              <w:rPr>
-                <w:sz w:val="24"/>
-                <w:szCs w:val="24"/>
-                <w:lang w:val="en-GB"/>
-              </w:rPr>
-              <w:t xml:space="preserve"> (DD/MM/YY HH:MM), model, nr, </w:t>
+              <w:t xml:space="preserve">timestamp (DD/MM/YY HH:MM), model, nr, </w:t>
             </w:r>
             <w:proofErr w:type="spellStart"/>
             <w:r>
@@ -4825,6 +6374,676 @@
                 <w:lang w:val="en-GB"/>
               </w:rPr>
               <w:t xml:space="preserve"> ???</w:t>
+            </w:r>
+          </w:p>
+        </w:tc>
+      </w:tr>
+      <w:tr>
+        <w:tc>
+          <w:tcPr>
+            <w:tcW w:w="2127" w:type="dxa"/>
+          </w:tcPr>
+          <w:p>
+            <w:pPr>
+              <w:rPr>
+                <w:sz w:val="24"/>
+                <w:szCs w:val="24"/>
+                <w:lang w:val="en-GB"/>
+              </w:rPr>
+            </w:pPr>
+            <w:r>
+              <w:rPr>
+                <w:sz w:val="24"/>
+                <w:szCs w:val="24"/>
+                <w:lang w:val="en-GB"/>
+              </w:rPr>
+              <w:t>Admin</w:t>
+            </w:r>
+          </w:p>
+        </w:tc>
+        <w:tc>
+          <w:tcPr>
+            <w:tcW w:w="1134" w:type="dxa"/>
+          </w:tcPr>
+          <w:p>
+            <w:pPr>
+              <w:rPr>
+                <w:sz w:val="24"/>
+                <w:szCs w:val="24"/>
+                <w:lang w:val="en-GB"/>
+              </w:rPr>
+            </w:pPr>
+            <w:r>
+              <w:rPr>
+                <w:sz w:val="24"/>
+                <w:szCs w:val="24"/>
+                <w:lang w:val="en-GB"/>
+              </w:rPr>
+              <w:t>POST</w:t>
+            </w:r>
+          </w:p>
+        </w:tc>
+        <w:tc>
+          <w:tcPr>
+            <w:tcW w:w="2977" w:type="dxa"/>
+          </w:tcPr>
+          <w:p>
+            <w:pPr>
+              <w:rPr>
+                <w:sz w:val="24"/>
+                <w:szCs w:val="24"/>
+                <w:lang w:val="en-GB"/>
+              </w:rPr>
+            </w:pPr>
+            <w:proofErr w:type="spellStart"/>
+            <w:r>
+              <w:rPr>
+                <w:sz w:val="24"/>
+                <w:szCs w:val="24"/>
+                <w:lang w:val="en-GB"/>
+              </w:rPr>
+              <w:t>api</w:t>
+            </w:r>
+            <w:proofErr w:type="spellEnd"/>
+            <w:r>
+              <w:rPr>
+                <w:sz w:val="24"/>
+                <w:szCs w:val="24"/>
+                <w:lang w:val="en-GB"/>
+              </w:rPr>
+              <w:t>/</w:t>
+            </w:r>
+            <w:r>
+              <w:rPr>
+                <w:sz w:val="24"/>
+                <w:szCs w:val="24"/>
+                <w:lang w:val="en-GB"/>
+              </w:rPr>
+              <w:t>status</w:t>
+            </w:r>
+          </w:p>
+        </w:tc>
+        <w:tc>
+          <w:tcPr>
+            <w:tcW w:w="5386" w:type="dxa"/>
+          </w:tcPr>
+          <w:p>
+            <w:pPr>
+              <w:rPr>
+                <w:sz w:val="24"/>
+                <w:szCs w:val="24"/>
+                <w:lang w:val="en-GB"/>
+              </w:rPr>
+            </w:pPr>
+            <w:proofErr w:type="spellStart"/>
+            <w:r>
+              <w:rPr>
+                <w:sz w:val="24"/>
+                <w:szCs w:val="24"/>
+                <w:lang w:val="en-GB"/>
+              </w:rPr>
+              <w:t>status_Name</w:t>
+            </w:r>
+            <w:proofErr w:type="spellEnd"/>
+            <w:r>
+              <w:rPr>
+                <w:sz w:val="24"/>
+                <w:szCs w:val="24"/>
+                <w:lang w:val="en-GB"/>
+              </w:rPr>
+              <w:t xml:space="preserve">, </w:t>
+            </w:r>
+            <w:proofErr w:type="spellStart"/>
+            <w:r>
+              <w:rPr>
+                <w:sz w:val="24"/>
+                <w:szCs w:val="24"/>
+                <w:lang w:val="en-GB"/>
+              </w:rPr>
+              <w:t>status_isActive</w:t>
+            </w:r>
+            <w:proofErr w:type="spellEnd"/>
+            <w:r>
+              <w:rPr>
+                <w:sz w:val="24"/>
+                <w:szCs w:val="24"/>
+                <w:lang w:val="en-GB"/>
+              </w:rPr>
+              <w:t xml:space="preserve"> (Default: TRUE)</w:t>
+            </w:r>
+          </w:p>
+        </w:tc>
+      </w:tr>
+      <w:tr>
+        <w:tc>
+          <w:tcPr>
+            <w:tcW w:w="2127" w:type="dxa"/>
+          </w:tcPr>
+          <w:p>
+            <w:pPr>
+              <w:rPr>
+                <w:sz w:val="24"/>
+                <w:szCs w:val="24"/>
+                <w:lang w:val="en-GB"/>
+              </w:rPr>
+            </w:pPr>
+            <w:r>
+              <w:rPr>
+                <w:sz w:val="24"/>
+                <w:szCs w:val="24"/>
+                <w:lang w:val="en-GB"/>
+              </w:rPr>
+              <w:t>Admin</w:t>
+            </w:r>
+          </w:p>
+        </w:tc>
+        <w:tc>
+          <w:tcPr>
+            <w:tcW w:w="1134" w:type="dxa"/>
+          </w:tcPr>
+          <w:p>
+            <w:pPr>
+              <w:rPr>
+                <w:sz w:val="24"/>
+                <w:szCs w:val="24"/>
+                <w:lang w:val="en-GB"/>
+              </w:rPr>
+            </w:pPr>
+            <w:r>
+              <w:rPr>
+                <w:sz w:val="24"/>
+                <w:szCs w:val="24"/>
+                <w:lang w:val="en-GB"/>
+              </w:rPr>
+              <w:t>POST</w:t>
+            </w:r>
+          </w:p>
+        </w:tc>
+        <w:tc>
+          <w:tcPr>
+            <w:tcW w:w="2977" w:type="dxa"/>
+          </w:tcPr>
+          <w:p>
+            <w:pPr>
+              <w:rPr>
+                <w:sz w:val="24"/>
+                <w:szCs w:val="24"/>
+                <w:lang w:val="en-GB"/>
+              </w:rPr>
+            </w:pPr>
+            <w:proofErr w:type="spellStart"/>
+            <w:r>
+              <w:rPr>
+                <w:sz w:val="24"/>
+                <w:szCs w:val="24"/>
+                <w:lang w:val="en-GB"/>
+              </w:rPr>
+              <w:t>api</w:t>
+            </w:r>
+            <w:proofErr w:type="spellEnd"/>
+            <w:r>
+              <w:rPr>
+                <w:sz w:val="24"/>
+                <w:szCs w:val="24"/>
+                <w:lang w:val="en-GB"/>
+              </w:rPr>
+              <w:t>/</w:t>
+            </w:r>
+            <w:r>
+              <w:rPr>
+                <w:sz w:val="24"/>
+                <w:szCs w:val="24"/>
+                <w:lang w:val="en-GB"/>
+              </w:rPr>
+              <w:t>model</w:t>
+            </w:r>
+          </w:p>
+        </w:tc>
+        <w:tc>
+          <w:tcPr>
+            <w:tcW w:w="5386" w:type="dxa"/>
+          </w:tcPr>
+          <w:p>
+            <w:pPr>
+              <w:rPr>
+                <w:sz w:val="24"/>
+                <w:szCs w:val="24"/>
+                <w:lang w:val="en-GB"/>
+              </w:rPr>
+            </w:pPr>
+            <w:proofErr w:type="spellStart"/>
+            <w:r>
+              <w:rPr>
+                <w:sz w:val="24"/>
+                <w:szCs w:val="24"/>
+                <w:lang w:val="en-GB"/>
+              </w:rPr>
+              <w:t>model</w:t>
+            </w:r>
+            <w:r>
+              <w:rPr>
+                <w:sz w:val="24"/>
+                <w:szCs w:val="24"/>
+                <w:lang w:val="en-GB"/>
+              </w:rPr>
+              <w:t>_Name</w:t>
+            </w:r>
+            <w:proofErr w:type="spellEnd"/>
+            <w:r>
+              <w:rPr>
+                <w:sz w:val="24"/>
+                <w:szCs w:val="24"/>
+                <w:lang w:val="en-GB"/>
+              </w:rPr>
+              <w:t>,</w:t>
+            </w:r>
+            <w:r>
+              <w:rPr>
+                <w:sz w:val="24"/>
+                <w:szCs w:val="24"/>
+                <w:lang w:val="en-GB"/>
+              </w:rPr>
+              <w:t xml:space="preserve"> </w:t>
+            </w:r>
+            <w:proofErr w:type="spellStart"/>
+            <w:r>
+              <w:rPr>
+                <w:sz w:val="24"/>
+                <w:szCs w:val="24"/>
+                <w:lang w:val="en-GB"/>
+              </w:rPr>
+              <w:t>Refill_Interval</w:t>
+            </w:r>
+            <w:proofErr w:type="spellEnd"/>
+            <w:r>
+              <w:rPr>
+                <w:sz w:val="24"/>
+                <w:szCs w:val="24"/>
+                <w:lang w:val="en-GB"/>
+              </w:rPr>
+              <w:t xml:space="preserve">, </w:t>
+            </w:r>
+            <w:proofErr w:type="spellStart"/>
+            <w:r>
+              <w:rPr>
+                <w:sz w:val="24"/>
+                <w:szCs w:val="24"/>
+                <w:lang w:val="en-GB"/>
+              </w:rPr>
+              <w:t>model_LiterCapacity</w:t>
+            </w:r>
+            <w:proofErr w:type="spellEnd"/>
+            <w:r>
+              <w:rPr>
+                <w:sz w:val="24"/>
+                <w:szCs w:val="24"/>
+                <w:lang w:val="en-GB"/>
+              </w:rPr>
+              <w:t xml:space="preserve"> </w:t>
+            </w:r>
+            <w:proofErr w:type="spellStart"/>
+            <w:r>
+              <w:rPr>
+                <w:sz w:val="24"/>
+                <w:szCs w:val="24"/>
+                <w:lang w:val="en-GB"/>
+              </w:rPr>
+              <w:t>model</w:t>
+            </w:r>
+            <w:r>
+              <w:rPr>
+                <w:sz w:val="24"/>
+                <w:szCs w:val="24"/>
+                <w:lang w:val="en-GB"/>
+              </w:rPr>
+              <w:t>_isActive</w:t>
+            </w:r>
+            <w:proofErr w:type="spellEnd"/>
+            <w:r>
+              <w:rPr>
+                <w:sz w:val="24"/>
+                <w:szCs w:val="24"/>
+                <w:lang w:val="en-GB"/>
+              </w:rPr>
+              <w:t xml:space="preserve"> (Default: TRUE)</w:t>
+            </w:r>
+          </w:p>
+        </w:tc>
+      </w:tr>
+      <w:tr>
+        <w:tc>
+          <w:tcPr>
+            <w:tcW w:w="2127" w:type="dxa"/>
+          </w:tcPr>
+          <w:p>
+            <w:pPr>
+              <w:rPr>
+                <w:sz w:val="24"/>
+                <w:szCs w:val="24"/>
+                <w:lang w:val="en-GB"/>
+              </w:rPr>
+            </w:pPr>
+            <w:r>
+              <w:rPr>
+                <w:sz w:val="24"/>
+                <w:szCs w:val="24"/>
+                <w:lang w:val="en-GB"/>
+              </w:rPr>
+              <w:t>Admin</w:t>
+            </w:r>
+          </w:p>
+        </w:tc>
+        <w:tc>
+          <w:tcPr>
+            <w:tcW w:w="1134" w:type="dxa"/>
+          </w:tcPr>
+          <w:p>
+            <w:pPr>
+              <w:rPr>
+                <w:sz w:val="24"/>
+                <w:szCs w:val="24"/>
+                <w:lang w:val="en-GB"/>
+              </w:rPr>
+            </w:pPr>
+            <w:r>
+              <w:rPr>
+                <w:sz w:val="24"/>
+                <w:szCs w:val="24"/>
+                <w:lang w:val="en-GB"/>
+              </w:rPr>
+              <w:t>POST</w:t>
+            </w:r>
+          </w:p>
+        </w:tc>
+        <w:tc>
+          <w:tcPr>
+            <w:tcW w:w="2977" w:type="dxa"/>
+          </w:tcPr>
+          <w:p>
+            <w:pPr>
+              <w:rPr>
+                <w:sz w:val="24"/>
+                <w:szCs w:val="24"/>
+                <w:lang w:val="en-GB"/>
+              </w:rPr>
+            </w:pPr>
+            <w:proofErr w:type="spellStart"/>
+            <w:r>
+              <w:rPr>
+                <w:sz w:val="24"/>
+                <w:szCs w:val="24"/>
+                <w:lang w:val="en-GB"/>
+              </w:rPr>
+              <w:t>api</w:t>
+            </w:r>
+            <w:proofErr w:type="spellEnd"/>
+            <w:r>
+              <w:rPr>
+                <w:sz w:val="24"/>
+                <w:szCs w:val="24"/>
+                <w:lang w:val="en-GB"/>
+              </w:rPr>
+              <w:t>/</w:t>
+            </w:r>
+            <w:r>
+              <w:rPr>
+                <w:sz w:val="24"/>
+                <w:szCs w:val="24"/>
+                <w:lang w:val="en-GB"/>
+              </w:rPr>
+              <w:t>affiliate</w:t>
+            </w:r>
+          </w:p>
+        </w:tc>
+        <w:tc>
+          <w:tcPr>
+            <w:tcW w:w="5386" w:type="dxa"/>
+          </w:tcPr>
+          <w:p>
+            <w:pPr>
+              <w:rPr>
+                <w:sz w:val="24"/>
+                <w:szCs w:val="24"/>
+                <w:lang w:val="en-GB"/>
+              </w:rPr>
+            </w:pPr>
+            <w:proofErr w:type="spellStart"/>
+            <w:r>
+              <w:rPr>
+                <w:sz w:val="24"/>
+                <w:szCs w:val="24"/>
+                <w:lang w:val="en-GB"/>
+              </w:rPr>
+              <w:t>location</w:t>
+            </w:r>
+            <w:r>
+              <w:rPr>
+                <w:sz w:val="24"/>
+                <w:szCs w:val="24"/>
+                <w:lang w:val="en-GB"/>
+              </w:rPr>
+              <w:t>_Name</w:t>
+            </w:r>
+            <w:proofErr w:type="spellEnd"/>
+            <w:r>
+              <w:rPr>
+                <w:sz w:val="24"/>
+                <w:szCs w:val="24"/>
+                <w:lang w:val="en-GB"/>
+              </w:rPr>
+              <w:t xml:space="preserve">, </w:t>
+            </w:r>
+            <w:proofErr w:type="spellStart"/>
+            <w:r>
+              <w:rPr>
+                <w:sz w:val="24"/>
+                <w:szCs w:val="24"/>
+                <w:lang w:val="en-GB"/>
+              </w:rPr>
+              <w:t>location</w:t>
+            </w:r>
+            <w:r>
+              <w:rPr>
+                <w:sz w:val="24"/>
+                <w:szCs w:val="24"/>
+                <w:lang w:val="en-GB"/>
+              </w:rPr>
+              <w:t>_isActive</w:t>
+            </w:r>
+            <w:proofErr w:type="spellEnd"/>
+            <w:r>
+              <w:rPr>
+                <w:sz w:val="24"/>
+                <w:szCs w:val="24"/>
+                <w:lang w:val="en-GB"/>
+              </w:rPr>
+              <w:t xml:space="preserve"> (Default: TRUE)</w:t>
+            </w:r>
+          </w:p>
+        </w:tc>
+      </w:tr>
+      <w:tr>
+        <w:tc>
+          <w:tcPr>
+            <w:tcW w:w="2127" w:type="dxa"/>
+          </w:tcPr>
+          <w:p>
+            <w:pPr>
+              <w:rPr>
+                <w:sz w:val="24"/>
+                <w:szCs w:val="24"/>
+                <w:lang w:val="en-GB"/>
+              </w:rPr>
+            </w:pPr>
+            <w:r>
+              <w:rPr>
+                <w:sz w:val="24"/>
+                <w:szCs w:val="24"/>
+                <w:lang w:val="en-GB"/>
+              </w:rPr>
+              <w:t>Admin</w:t>
+            </w:r>
+          </w:p>
+        </w:tc>
+        <w:tc>
+          <w:tcPr>
+            <w:tcW w:w="1134" w:type="dxa"/>
+          </w:tcPr>
+          <w:p>
+            <w:pPr>
+              <w:rPr>
+                <w:sz w:val="24"/>
+                <w:szCs w:val="24"/>
+                <w:lang w:val="en-GB"/>
+              </w:rPr>
+            </w:pPr>
+            <w:r>
+              <w:rPr>
+                <w:sz w:val="24"/>
+                <w:szCs w:val="24"/>
+                <w:lang w:val="en-GB"/>
+              </w:rPr>
+              <w:t>POST</w:t>
+            </w:r>
+          </w:p>
+        </w:tc>
+        <w:tc>
+          <w:tcPr>
+            <w:tcW w:w="2977" w:type="dxa"/>
+          </w:tcPr>
+          <w:p>
+            <w:pPr>
+              <w:rPr>
+                <w:sz w:val="24"/>
+                <w:szCs w:val="24"/>
+                <w:lang w:val="en-GB"/>
+              </w:rPr>
+            </w:pPr>
+            <w:proofErr w:type="spellStart"/>
+            <w:r>
+              <w:rPr>
+                <w:sz w:val="24"/>
+                <w:szCs w:val="24"/>
+                <w:lang w:val="en-GB"/>
+              </w:rPr>
+              <w:t>api</w:t>
+            </w:r>
+            <w:proofErr w:type="spellEnd"/>
+            <w:r>
+              <w:rPr>
+                <w:sz w:val="24"/>
+                <w:szCs w:val="24"/>
+                <w:lang w:val="en-GB"/>
+              </w:rPr>
+              <w:t>/</w:t>
+            </w:r>
+            <w:r>
+              <w:rPr>
+                <w:sz w:val="24"/>
+                <w:szCs w:val="24"/>
+                <w:lang w:val="en-GB"/>
+              </w:rPr>
+              <w:t>act</w:t>
+            </w:r>
+          </w:p>
+        </w:tc>
+        <w:tc>
+          <w:tcPr>
+            <w:tcW w:w="5386" w:type="dxa"/>
+          </w:tcPr>
+          <w:p>
+            <w:pPr>
+              <w:rPr>
+                <w:sz w:val="24"/>
+                <w:szCs w:val="24"/>
+                <w:lang w:val="en-GB"/>
+              </w:rPr>
+            </w:pPr>
+            <w:proofErr w:type="spellStart"/>
+            <w:r>
+              <w:rPr>
+                <w:sz w:val="24"/>
+                <w:szCs w:val="24"/>
+                <w:lang w:val="en-GB"/>
+              </w:rPr>
+              <w:t>act</w:t>
+            </w:r>
+            <w:r>
+              <w:rPr>
+                <w:sz w:val="24"/>
+                <w:szCs w:val="24"/>
+                <w:lang w:val="en-GB"/>
+              </w:rPr>
+              <w:t>_Name</w:t>
+            </w:r>
+            <w:proofErr w:type="spellEnd"/>
+            <w:r>
+              <w:rPr>
+                <w:sz w:val="24"/>
+                <w:szCs w:val="24"/>
+                <w:lang w:val="en-GB"/>
+              </w:rPr>
+              <w:t>,</w:t>
+            </w:r>
+            <w:r>
+              <w:rPr>
+                <w:sz w:val="24"/>
+                <w:szCs w:val="24"/>
+                <w:lang w:val="en-GB"/>
+              </w:rPr>
+              <w:t xml:space="preserve"> </w:t>
+            </w:r>
+            <w:proofErr w:type="spellStart"/>
+            <w:r>
+              <w:rPr>
+                <w:sz w:val="24"/>
+                <w:szCs w:val="24"/>
+                <w:lang w:val="en-GB"/>
+              </w:rPr>
+              <w:t>act_Description</w:t>
+            </w:r>
+            <w:proofErr w:type="spellEnd"/>
+            <w:r>
+              <w:rPr>
+                <w:sz w:val="24"/>
+                <w:szCs w:val="24"/>
+                <w:lang w:val="en-GB"/>
+              </w:rPr>
+              <w:t xml:space="preserve"> ,</w:t>
+            </w:r>
+            <w:r>
+              <w:rPr>
+                <w:sz w:val="24"/>
+                <w:szCs w:val="24"/>
+                <w:lang w:val="en-GB"/>
+              </w:rPr>
+              <w:t xml:space="preserve"> </w:t>
+            </w:r>
+            <w:proofErr w:type="spellStart"/>
+            <w:r>
+              <w:rPr>
+                <w:sz w:val="24"/>
+                <w:szCs w:val="24"/>
+                <w:lang w:val="en-GB"/>
+              </w:rPr>
+              <w:t>act</w:t>
+            </w:r>
+            <w:r>
+              <w:rPr>
+                <w:sz w:val="24"/>
+                <w:szCs w:val="24"/>
+                <w:lang w:val="en-GB"/>
+              </w:rPr>
+              <w:t>_isActive</w:t>
+            </w:r>
+            <w:proofErr w:type="spellEnd"/>
+            <w:r>
+              <w:rPr>
+                <w:sz w:val="24"/>
+                <w:szCs w:val="24"/>
+                <w:lang w:val="en-GB"/>
+              </w:rPr>
+              <w:t xml:space="preserve"> (Default: TRUE)</w:t>
             </w:r>
           </w:p>
         </w:tc>

</xml_diff>